<commit_message>
Modified reflection 1 to reduce alledged plagiarism
</commit_message>
<xml_diff>
--- a/reflection-1/reflection-1.docx
+++ b/reflection-1/reflection-1.docx
@@ -37,7 +37,45 @@
           <w:sz w:val="28"/>
           <w:szCs w:val="28"/>
         </w:rPr>
-        <w:t xml:space="preserve"> 1: Student Internship Profile </w:t>
+        <w:t xml:space="preserve"> </w:t>
+      </w:r>
+      <w:proofErr w:type="gramStart"/>
+      <w:r>
+        <w:rPr>
+          <w:b/>
+          <w:bCs/>
+          <w:sz w:val="28"/>
+          <w:szCs w:val="28"/>
+        </w:rPr>
+        <w:t>1</w:t>
+      </w:r>
+      <w:r>
+        <w:rPr>
+          <w:b/>
+          <w:bCs/>
+          <w:sz w:val="28"/>
+          <w:szCs w:val="28"/>
+        </w:rPr>
+        <w:t xml:space="preserve"> </w:t>
+      </w:r>
+      <w:r>
+        <w:rPr>
+          <w:b/>
+          <w:bCs/>
+          <w:sz w:val="28"/>
+          <w:szCs w:val="28"/>
+        </w:rPr>
+        <w:t>:</w:t>
+      </w:r>
+      <w:proofErr w:type="gramEnd"/>
+      <w:r>
+        <w:rPr>
+          <w:b/>
+          <w:bCs/>
+          <w:sz w:val="28"/>
+          <w:szCs w:val="28"/>
+        </w:rPr>
+        <w:t xml:space="preserve"> Student Internship Profile </w:t>
       </w:r>
     </w:p>
     <w:p>
@@ -139,6 +177,9 @@
             <w:r>
               <w:t>ZS Associates</w:t>
             </w:r>
+            <w:r>
+              <w:t xml:space="preserve"> Inc.</w:t>
+            </w:r>
           </w:p>
         </w:tc>
       </w:tr>
@@ -160,7 +201,21 @@
                 <w:b/>
                 <w:bCs/>
               </w:rPr>
-              <w:t>Department/Team:</w:t>
+              <w:t>Department/</w:t>
+            </w:r>
+            <w:r>
+              <w:rPr>
+                <w:b/>
+                <w:bCs/>
+              </w:rPr>
+              <w:t xml:space="preserve"> </w:t>
+            </w:r>
+            <w:r>
+              <w:rPr>
+                <w:b/>
+                <w:bCs/>
+              </w:rPr>
+              <w:t>Team:</w:t>
             </w:r>
           </w:p>
         </w:tc>
@@ -268,7 +323,31 @@
               </w:rPr>
             </w:pPr>
             <w:r>
-              <w:t>ZS is a global professional services firm hat leverages deep industry expertise, leading edge analytics, technology and strategy to create solutions for clients that work in the real world. ZS has worked with 49 of the 50 largest drugmakers in healthcare and 17 of the 20 largest medical device makers. Lately, ZS has been expanding its market from healthcare to high-tech, financial services and beyond. With its latest tech product – ZAIDYN (the intelligent, cloud-native platform), ZS now has a strong PaaS (Platform-as-a-Service) offering which includes Customer Engagement, Field Performance, Data &amp; Analytics, Clinical Development and Patient Services</w:t>
+              <w:t>ZS</w:t>
+            </w:r>
+            <w:r>
+              <w:t xml:space="preserve"> Associates Inc</w:t>
+            </w:r>
+            <w:r>
+              <w:t xml:space="preserve"> is a </w:t>
+            </w:r>
+            <w:r>
+              <w:t>firm that specializes in providing sales and marketing assistance along with professional services</w:t>
+            </w:r>
+            <w:r>
+              <w:t>.</w:t>
+            </w:r>
+            <w:r>
+              <w:t xml:space="preserve"> They predominantly deal with the pharma market and works in close relations with 49/50 largest drug makers. ZS also works with the top 17 of the medical device makers.</w:t>
+            </w:r>
+            <w:r>
+              <w:t xml:space="preserve"> Lately, ZS</w:t>
+            </w:r>
+            <w:r>
+              <w:t xml:space="preserve"> business has been expanding from</w:t>
+            </w:r>
+            <w:r>
+              <w:t xml:space="preserve"> healthcare to high-tech, financial services and beyond. With its latest tech product – ZAIDYN (the intelligent, cloud-native platform), ZS now has a strong PaaS (Platform-as-a-Service) offering which includes Customer Engagement, Field Performance, Data &amp; Analytics, Clinical Development and Patient Services</w:t>
             </w:r>
             <w:r>
               <w:rPr>
@@ -331,104 +410,19 @@
               <w:jc w:val="both"/>
             </w:pPr>
             <w:r>
-              <w:t>As a Software Engineer intern, I wil</w:t>
-            </w:r>
-            <w:r>
-              <w:t>l help implement technology-based solutions in the areas of business intelligence, analytics, information management, reporting and mobility. My responsibilities include –</w:t>
-            </w:r>
-          </w:p>
-          <w:p>
-            <w:pPr>
-              <w:pStyle w:val="ListParagraph"/>
-              <w:numPr>
-                <w:ilvl w:val="0"/>
-                <w:numId w:val="4"/>
-              </w:numPr>
-              <w:jc w:val="both"/>
-            </w:pPr>
-            <w:r>
-              <w:t>Implement</w:t>
-            </w:r>
-            <w:r>
-              <w:t>ing</w:t>
-            </w:r>
-            <w:r>
-              <w:t xml:space="preserve"> major full-stack features with limited guidance from leads and managers</w:t>
-            </w:r>
-          </w:p>
-          <w:p>
-            <w:pPr>
-              <w:pStyle w:val="ListParagraph"/>
-              <w:numPr>
-                <w:ilvl w:val="0"/>
-                <w:numId w:val="4"/>
-              </w:numPr>
-              <w:jc w:val="both"/>
-            </w:pPr>
-            <w:r>
-              <w:t>Demonstrat</w:t>
-            </w:r>
-            <w:r>
-              <w:t>ing</w:t>
-            </w:r>
-            <w:r>
-              <w:t xml:space="preserve"> passion for SaaS product development, and be extremely detail-oriented</w:t>
-            </w:r>
-          </w:p>
-          <w:p>
-            <w:pPr>
-              <w:pStyle w:val="ListParagraph"/>
-              <w:numPr>
-                <w:ilvl w:val="0"/>
-                <w:numId w:val="4"/>
-              </w:numPr>
-              <w:jc w:val="both"/>
-            </w:pPr>
-            <w:r>
-              <w:t>Show willingness to rapidly learn new languages and platforms</w:t>
-            </w:r>
-          </w:p>
-          <w:p>
-            <w:pPr>
-              <w:pStyle w:val="ListParagraph"/>
-              <w:numPr>
-                <w:ilvl w:val="0"/>
-                <w:numId w:val="4"/>
-              </w:numPr>
-              <w:jc w:val="both"/>
-            </w:pPr>
-            <w:r>
-              <w:t>Be a technical expert, mentor junior developers, and share your expertise with the team</w:t>
-            </w:r>
-          </w:p>
-          <w:p>
-            <w:pPr>
-              <w:pStyle w:val="ListParagraph"/>
-              <w:numPr>
-                <w:ilvl w:val="0"/>
-                <w:numId w:val="4"/>
-              </w:numPr>
-              <w:jc w:val="both"/>
-            </w:pPr>
-            <w:r>
-              <w:t>Provide accurate effort estimates on work</w:t>
-            </w:r>
-          </w:p>
-          <w:p>
-            <w:pPr>
-              <w:pStyle w:val="ListParagraph"/>
-              <w:numPr>
-                <w:ilvl w:val="0"/>
-                <w:numId w:val="4"/>
-              </w:numPr>
+              <w:t>Software Development Interns have to solve complex business problems and provide technology-based solutions. My responsibilities as a Software Development Intern includes</w:t>
+            </w:r>
+            <w:r>
+              <w:t xml:space="preserve"> closely working with my supervisors so that I can implement full-stack features. I am expected to get hands on how Software-as-a-Service (SaaS) product development is done. Sharing my expertise and mentoring junior developers is also something that will be expected of me. One of the core fundamentals of working in the software industry is to get acquainted with the Software Development Life Cycle (SDLC) as a part of which, I will have to understand and actively take part in the Agile methodology.</w:t>
+            </w:r>
+          </w:p>
+          <w:p>
+            <w:pPr>
               <w:jc w:val="both"/>
               <w:rPr>
                 <w:rFonts w:ascii="Arial" w:hAnsi="Arial" w:cs="Arial"/>
               </w:rPr>
             </w:pPr>
-            <w:r>
-              <w:t>Take full ownership of the code you write – from designing to developing to maintaining your modules.</w:t>
-            </w:r>
           </w:p>
         </w:tc>
       </w:tr>
@@ -1629,6 +1623,7 @@
     <w:lsdException w:name="HTML Sample" w:semiHidden="1" w:unhideWhenUsed="1"/>
     <w:lsdException w:name="HTML Typewriter" w:semiHidden="1" w:unhideWhenUsed="1"/>
     <w:lsdException w:name="HTML Variable" w:semiHidden="1" w:unhideWhenUsed="1"/>
+    <w:lsdException w:name="Normal Table" w:semiHidden="1" w:unhideWhenUsed="1"/>
     <w:lsdException w:name="annotation subject" w:semiHidden="1" w:unhideWhenUsed="1"/>
     <w:lsdException w:name="No List" w:semiHidden="1" w:unhideWhenUsed="1"/>
     <w:lsdException w:name="Outline List 1" w:semiHidden="1" w:unhideWhenUsed="1"/>
@@ -1675,8 +1670,10 @@
     <w:lsdException w:name="Table Subtle 2" w:semiHidden="1" w:unhideWhenUsed="1"/>
     <w:lsdException w:name="Table Web 1" w:semiHidden="1" w:unhideWhenUsed="1"/>
     <w:lsdException w:name="Table Web 2" w:semiHidden="1" w:unhideWhenUsed="1"/>
+    <w:lsdException w:name="Table Web 3" w:semiHidden="1" w:unhideWhenUsed="1"/>
     <w:lsdException w:name="Balloon Text" w:semiHidden="1" w:unhideWhenUsed="1"/>
     <w:lsdException w:name="Table Grid" w:uiPriority="39"/>
+    <w:lsdException w:name="Table Theme" w:semiHidden="1" w:unhideWhenUsed="1"/>
     <w:lsdException w:name="Placeholder Text" w:semiHidden="1"/>
     <w:lsdException w:name="No Spacing" w:uiPriority="1" w:qFormat="1"/>
     <w:lsdException w:name="Light Shading" w:uiPriority="60"/>

</xml_diff>